<commit_message>
My second comment -- I've made additional comments to my word doc and am about to commit again
</commit_message>
<xml_diff>
--- a/My git doc.docx
+++ b/My git doc.docx
@@ -10,6 +10,12 @@
     <w:p>
       <w:r>
         <w:t>Nothing consequential at all going on here!</w:t>
+      </w:r>
+    </w:p>
+    <w:p/>
+    <w:p>
+      <w:r>
+        <w:t>However… down here, I’m making more changes that are in the second git commit.</w:t>
       </w:r>
     </w:p>
     <w:sectPr>

</xml_diff>